<commit_message>
add Media, delete WP and Tasks
</commit_message>
<xml_diff>
--- a/storage/Wochenplan.docx
+++ b/storage/Wochenplan.docx
@@ -14,7 +14,7 @@
           <w:bCs w:val="0"/>
           <w:u w:val="single"/>
         </w:rPr>
-        <w:t xml:space="preserve">15. WP vom 26.04. bis 30.04.2021	Klassenstufe 1</w:t>
+        <w:t xml:space="preserve">Nachrichten vom 26.04. bis 30.04.2021	Klassenstufe 1</w:t>
       </w:r>
     </w:p>
     <w:p>
@@ -23,8 +23,8 @@
       </w:pPr>
       <w:r>
         <w:rPr>
-          <w:sz w:val="36"/>
-          <w:szCs w:val="36"/>
+          <w:sz w:val="28"/>
+          <w:szCs w:val="28"/>
         </w:rPr>
         <w:t xml:space="preserve">Name: ........................................................</w:t>
       </w:r>
@@ -111,6 +111,59 @@
           </w:p>
         </w:tc>
       </w:tr>
+      <w:tr>
+        <w:trPr/>
+        <w:tc>
+          <w:tcPr>
+            <w:tcW w:w="4000" w:type="dxa"/>
+            <w:vAlign w:val="center"/>
+          </w:tcPr>
+          <w:p>
+            <w:pPr>
+              <w:jc w:val="center"/>
+            </w:pPr>
+            <w:r>
+              <w:rPr>
+                <w:b w:val="1"/>
+                <w:bCs w:val="1"/>
+              </w:rPr>
+              <w:t xml:space="preserve">Deutsch</w:t>
+            </w:r>
+          </w:p>
+        </w:tc>
+        <w:tc>
+          <w:tcPr>
+            <w:tcW w:w="8000" w:type="dxa"/>
+          </w:tcPr>
+          <w:p>
+            <w:pPr/>
+            <w:r>
+              <w:rPr/>
+              <w:t xml:space="preserve">Lies das ganze Buch</w:t>
+            </w:r>
+          </w:p>
+        </w:tc>
+        <w:tc>
+          <w:tcPr>
+            <w:tcW w:w="1000" w:type="dxa"/>
+          </w:tcPr>
+          <w:p/>
+        </w:tc>
+        <w:tc>
+          <w:tcPr>
+            <w:tcW w:w="1500" w:type="dxa"/>
+          </w:tcPr>
+          <w:p>
+            <w:pPr>
+              <w:spacing w:before="240"/>
+            </w:pPr>
+            <w:r>
+              <w:rPr/>
+              <w:t xml:space="preserve">..........</w:t>
+            </w:r>
+          </w:p>
+        </w:tc>
+      </w:tr>
     </w:tbl>
     <w:p>
       <w:pPr/>
@@ -119,199 +172,6 @@
         <w:t xml:space="preserve"/>
       </w:r>
     </w:p>
-    <w:p>
-      <w:pPr/>
-      <w:r>
-        <w:rPr/>
-        <w:t xml:space="preserve">Wie hast du gearbeitet?</w:t>
-      </w:r>
-    </w:p>
-    <w:tbl>
-      <w:tblGrid>
-        <w:gridCol w:w="1000" w:type="dxa"/>
-        <w:gridCol w:w="1000" w:type="dxa"/>
-        <w:gridCol w:w="1000" w:type="dxa"/>
-        <w:gridCol w:w="1000" w:type="dxa"/>
-        <w:gridCol w:w="1000" w:type="dxa"/>
-        <w:gridCol w:w="1000" w:type="dxa"/>
-        <w:gridCol w:w="1000" w:type="dxa"/>
-        <w:gridCol w:w="1000" w:type="dxa"/>
-        <w:gridCol w:w="1000" w:type="dxa"/>
-        <w:gridCol w:w="1000" w:type="dxa"/>
-      </w:tblGrid>
-      <w:tblPr>
-        <w:tblW w:w="0" w:type="auto"/>
-        <w:tblLayout w:type="autofit"/>
-        <w:bidiVisual w:val="0"/>
-        <w:tblCellMar>
-          <w:top w:w="50" w:type="dxa"/>
-          <w:left w:w="50" w:type="dxa"/>
-          <w:right w:w="50" w:type="dxa"/>
-          <w:bottom w:w="50" w:type="dxa"/>
-        </w:tblCellMar>
-        <w:tblBorders>
-          <w:top w:val="single" w:sz="1" w:color="3D3D3D"/>
-          <w:left w:val="single" w:sz="1" w:color="3D3D3D"/>
-          <w:right w:val="single" w:sz="1" w:color="3D3D3D"/>
-          <w:bottom w:val="single" w:sz="1" w:color="3D3D3D"/>
-          <w:insideH w:val="single" w:sz="1" w:color="3D3D3D"/>
-          <w:insideV w:val="single" w:sz="1" w:color="3D3D3D"/>
-        </w:tblBorders>
-      </w:tblPr>
-      <w:tr>
-        <w:trPr/>
-        <w:tc>
-          <w:tcPr>
-            <w:tcW w:w="1000" w:type="dxa"/>
-            <w:vAlign w:val="center"/>
-          </w:tcPr>
-          <w:p>
-            <w:pPr>
-              <w:jc w:val="center"/>
-            </w:pPr>
-            <w:r>
-              <w:rPr/>
-              <w:t xml:space="preserve">1</w:t>
-            </w:r>
-          </w:p>
-        </w:tc>
-        <w:tc>
-          <w:tcPr>
-            <w:tcW w:w="1000" w:type="dxa"/>
-            <w:vAlign w:val="center"/>
-          </w:tcPr>
-          <w:p>
-            <w:pPr>
-              <w:jc w:val="center"/>
-            </w:pPr>
-            <w:r>
-              <w:rPr/>
-              <w:t xml:space="preserve">2</w:t>
-            </w:r>
-          </w:p>
-        </w:tc>
-        <w:tc>
-          <w:tcPr>
-            <w:tcW w:w="1000" w:type="dxa"/>
-            <w:vAlign w:val="center"/>
-          </w:tcPr>
-          <w:p>
-            <w:pPr>
-              <w:jc w:val="center"/>
-            </w:pPr>
-            <w:r>
-              <w:rPr/>
-              <w:t xml:space="preserve">3</w:t>
-            </w:r>
-          </w:p>
-        </w:tc>
-        <w:tc>
-          <w:tcPr>
-            <w:tcW w:w="1000" w:type="dxa"/>
-            <w:vAlign w:val="center"/>
-          </w:tcPr>
-          <w:p>
-            <w:pPr>
-              <w:jc w:val="center"/>
-            </w:pPr>
-            <w:r>
-              <w:rPr/>
-              <w:t xml:space="preserve">4</w:t>
-            </w:r>
-          </w:p>
-        </w:tc>
-        <w:tc>
-          <w:tcPr>
-            <w:tcW w:w="1000" w:type="dxa"/>
-            <w:vAlign w:val="center"/>
-          </w:tcPr>
-          <w:p>
-            <w:pPr>
-              <w:jc w:val="center"/>
-            </w:pPr>
-            <w:r>
-              <w:rPr/>
-              <w:t xml:space="preserve">5</w:t>
-            </w:r>
-          </w:p>
-        </w:tc>
-        <w:tc>
-          <w:tcPr>
-            <w:tcW w:w="1000" w:type="dxa"/>
-            <w:vAlign w:val="center"/>
-          </w:tcPr>
-          <w:p>
-            <w:pPr>
-              <w:jc w:val="center"/>
-            </w:pPr>
-            <w:r>
-              <w:rPr/>
-              <w:t xml:space="preserve">6</w:t>
-            </w:r>
-          </w:p>
-        </w:tc>
-        <w:tc>
-          <w:tcPr>
-            <w:tcW w:w="1000" w:type="dxa"/>
-            <w:vAlign w:val="center"/>
-          </w:tcPr>
-          <w:p>
-            <w:pPr>
-              <w:jc w:val="center"/>
-            </w:pPr>
-            <w:r>
-              <w:rPr/>
-              <w:t xml:space="preserve">7</w:t>
-            </w:r>
-          </w:p>
-        </w:tc>
-        <w:tc>
-          <w:tcPr>
-            <w:tcW w:w="1000" w:type="dxa"/>
-            <w:vAlign w:val="center"/>
-          </w:tcPr>
-          <w:p>
-            <w:pPr>
-              <w:jc w:val="center"/>
-            </w:pPr>
-            <w:r>
-              <w:rPr/>
-              <w:t xml:space="preserve">8</w:t>
-            </w:r>
-          </w:p>
-        </w:tc>
-        <w:tc>
-          <w:tcPr>
-            <w:tcW w:w="1000" w:type="dxa"/>
-            <w:vAlign w:val="center"/>
-          </w:tcPr>
-          <w:p>
-            <w:pPr>
-              <w:jc w:val="center"/>
-            </w:pPr>
-            <w:r>
-              <w:rPr/>
-              <w:t xml:space="preserve">9</w:t>
-            </w:r>
-          </w:p>
-        </w:tc>
-        <w:tc>
-          <w:tcPr>
-            <w:tcW w:w="1000" w:type="dxa"/>
-            <w:vAlign w:val="center"/>
-          </w:tcPr>
-          <w:p>
-            <w:pPr>
-              <w:jc w:val="center"/>
-            </w:pPr>
-            <w:r>
-              <w:rPr/>
-              <w:t xml:space="preserve">10</w:t>
-            </w:r>
-          </w:p>
-        </w:tc>
-      </w:tr>
-    </w:tbl>
     <w:sectPr>
       <w:pgSz w:orient="portrait" w:w="11905.511811023622" w:h="16837.79527559055"/>
       <w:pgMar w:top="1440" w:right="1440" w:bottom="1440" w:left="1440" w:header="720" w:footer="720" w:gutter="0"/>

</xml_diff>